<commit_message>
New translations 06_The airport problem - subtitles (corrected format and timing).docx (Swahili, Kenya)
</commit_message>
<xml_diff>
--- a/video_subtitles/translation/swa/06_The airport problem - subtitles (corrected format and timing).docx
+++ b/video_subtitles/translation/swa/06_The airport problem - subtitles (corrected format and timing).docx
@@ -20,28 +20,28 @@
         <w:jc w:val="left"/>
       </w:pPr>
       <w:r>
-        <w:t xml:space="preserve">Format has been corrected not the timing</w:t>
-      </w:r>
-    </w:p>
-    <w:p>
-      <w:pPr>
-        <w:keepNext w:val="0"/>
-        <w:keepLines w:val="0"/>
-        <w:widowControl w:val="0"/>
-        <w:pBdr>
-          <w:top w:space="0" w:sz="0" w:val="nil"/>
-          <w:left w:space="0" w:sz="0" w:val="nil"/>
-          <w:bottom w:space="0" w:sz="0" w:val="nil"/>
-          <w:right w:space="0" w:sz="0" w:val="nil"/>
-          <w:between w:space="0" w:sz="0" w:val="nil"/>
-        </w:pBdr>
-        <w:shd w:fill="auto" w:val="clear"/>
-        <w:spacing w:after="0" w:before="0" w:line="276" w:lineRule="auto"/>
-        <w:ind w:left="0" w:right="0" w:firstLine="0"/>
-        <w:jc w:val="left"/>
-      </w:pPr>
-      <w:r>
-        <w:t xml:space="preserve">I added 25 seconds to each timing to correct for the intro song -john argentino</w:t>
+        <w:t xml:space="preserve">Umbizo limesahihishwa sio wakati</w:t>
+      </w:r>
+    </w:p>
+    <w:p>
+      <w:pPr>
+        <w:keepNext w:val="0"/>
+        <w:keepLines w:val="0"/>
+        <w:widowControl w:val="0"/>
+        <w:pBdr>
+          <w:top w:space="0" w:sz="0" w:val="nil"/>
+          <w:left w:space="0" w:sz="0" w:val="nil"/>
+          <w:bottom w:space="0" w:sz="0" w:val="nil"/>
+          <w:right w:space="0" w:sz="0" w:val="nil"/>
+          <w:between w:space="0" w:sz="0" w:val="nil"/>
+        </w:pBdr>
+        <w:shd w:fill="auto" w:val="clear"/>
+        <w:spacing w:after="0" w:before="0" w:line="276" w:lineRule="auto"/>
+        <w:ind w:left="0" w:right="0" w:firstLine="0"/>
+        <w:jc w:val="left"/>
+      </w:pPr>
+      <w:r>
+        <w:t xml:space="preserve">Niliongeza sekunde 25 kwa kila muda ili kusahihisha wimbo wa utangulizi -john argentino</w:t>
       </w:r>
     </w:p>
     <w:p>
@@ -89,7 +89,7 @@
         <w:rPr>
           <w:b w:val="1"/>
         </w:rPr>
-        <w:t xml:space="preserve">The airport problem - subtitles:</w:t>
+        <w:t xml:space="preserve">Tatizo la uwanja wa ndege - manukuu:</w:t>
       </w:r>
     </w:p>
     <w:p>
@@ -199,7 +199,7 @@
           <w:shd w:fill="auto" w:val="clear"/>
           <w:vertAlign w:val="baseline"/>
         </w:rPr>
-        <w:t xml:space="preserve">The administrations of three</w:t>
+        <w:t xml:space="preserve">Utawala wa tatu</w:t>
       </w:r>
     </w:p>
     <w:p>
@@ -306,7 +306,7 @@
           <w:shd w:fill="auto" w:val="clear"/>
           <w:vertAlign w:val="baseline"/>
         </w:rPr>
-        <w:t xml:space="preserve">neighboring cities: A, B and C decided</w:t>
+        <w:t xml:space="preserve">miji jirani: A, B na C waliamua</w:t>
       </w:r>
     </w:p>
     <w:p>
@@ -413,7 +413,7 @@
           <w:shd w:fill="auto" w:val="clear"/>
           <w:vertAlign w:val="baseline"/>
         </w:rPr>
-        <w:t xml:space="preserve">to build an airport dividing the costs of</w:t>
+        <w:t xml:space="preserve">kujenga uwanja wa ndege unaogawanya gharama za</w:t>
       </w:r>
     </w:p>
     <w:p>
@@ -520,7 +520,7 @@
           <w:shd w:fill="auto" w:val="clear"/>
           <w:vertAlign w:val="baseline"/>
         </w:rPr>
-        <w:t xml:space="preserve">implementation. The condition on the</w:t>
+        <w:t xml:space="preserve">utekelezaji. Hali juu ya</w:t>
       </w:r>
     </w:p>
     <w:p>
@@ -627,7 +627,7 @@
           <w:shd w:fill="auto" w:val="clear"/>
           <w:vertAlign w:val="baseline"/>
         </w:rPr>
-        <w:t xml:space="preserve">choice of the most suitable place is</w:t>
+        <w:t xml:space="preserve">uchaguzi wa mahali pa kufaa zaidi ni</w:t>
       </w:r>
     </w:p>
     <w:p>
@@ -734,7 +734,7 @@
           <w:shd w:fill="auto" w:val="clear"/>
           <w:vertAlign w:val="baseline"/>
         </w:rPr>
-        <w:t xml:space="preserve">that the sum of the distances from each</w:t>
+        <w:t xml:space="preserve">kwamba jumla ya umbali kutoka kwa kila mmoja</w:t>
       </w:r>
     </w:p>
     <w:p>
@@ -841,7 +841,7 @@
           <w:shd w:fill="auto" w:val="clear"/>
           <w:vertAlign w:val="baseline"/>
         </w:rPr>
-        <w:t xml:space="preserve">city to the airport is as small as</w:t>
+        <w:t xml:space="preserve">mji kwa uwanja wa ndege ni ndogo kama</w:t>
       </w:r>
     </w:p>
     <w:p>
@@ -948,7 +948,7 @@
           <w:shd w:fill="auto" w:val="clear"/>
           <w:vertAlign w:val="baseline"/>
         </w:rPr>
-        <w:t xml:space="preserve">possible. The team of experts in charge</w:t>
+        <w:t xml:space="preserve">inawezekana. Timu ya wataalam wanaohusika</w:t>
       </w:r>
     </w:p>
     <w:p>
@@ -1055,7 +1055,7 @@
           <w:shd w:fill="auto" w:val="clear"/>
           <w:vertAlign w:val="baseline"/>
         </w:rPr>
-        <w:t xml:space="preserve">of the work has created a model to get</w:t>
+        <w:t xml:space="preserve">ya kazi imeunda mfano wa kupata</w:t>
       </w:r>
     </w:p>
     <w:p>
@@ -1162,7 +1162,7 @@
           <w:shd w:fill="auto" w:val="clear"/>
           <w:vertAlign w:val="baseline"/>
         </w:rPr>
-        <w:t xml:space="preserve">a preliminary idea of where to place the</w:t>
+        <w:t xml:space="preserve">wazo la awali la mahali pa kuweka</w:t>
       </w:r>
     </w:p>
     <w:p>
@@ -1269,7 +1269,7 @@
           <w:shd w:fill="auto" w:val="clear"/>
           <w:vertAlign w:val="baseline"/>
         </w:rPr>
-        <w:t xml:space="preserve">structure. At their disposal there are</w:t>
+        <w:t xml:space="preserve">muundo. At their disposal there are</w:t>
       </w:r>
     </w:p>
     <w:p>
@@ -4488,7 +4488,7 @@
           <w:shd w:fill="auto" w:val="clear"/>
           <w:vertAlign w:val="baseline"/>
         </w:rPr>
-        <w:t>[Music]</w:t>
+        <w:t>[Muziki]</w:t>
       </w:r>
     </w:p>
     <w:p>

</xml_diff>

<commit_message>
New translations 06_the airport problem - subtitles (corrected format and timing).docx (Swahili, Tanzania)
</commit_message>
<xml_diff>
--- a/video_subtitles/translation/swa/06_The airport problem - subtitles (corrected format and timing).docx
+++ b/video_subtitles/translation/swa/06_The airport problem - subtitles (corrected format and timing).docx
@@ -20,28 +20,28 @@
         <w:jc w:val="left"/>
       </w:pPr>
       <w:r>
-        <w:t xml:space="preserve">Umbizo limesahihishwa sio wakati</w:t>
-      </w:r>
-    </w:p>
-    <w:p>
-      <w:pPr>
-        <w:keepNext w:val="0"/>
-        <w:keepLines w:val="0"/>
-        <w:widowControl w:val="0"/>
-        <w:pBdr>
-          <w:top w:space="0" w:sz="0" w:val="nil"/>
-          <w:left w:space="0" w:sz="0" w:val="nil"/>
-          <w:bottom w:space="0" w:sz="0" w:val="nil"/>
-          <w:right w:space="0" w:sz="0" w:val="nil"/>
-          <w:between w:space="0" w:sz="0" w:val="nil"/>
-        </w:pBdr>
-        <w:shd w:fill="auto" w:val="clear"/>
-        <w:spacing w:after="0" w:before="0" w:line="276" w:lineRule="auto"/>
-        <w:ind w:left="0" w:right="0" w:firstLine="0"/>
-        <w:jc w:val="left"/>
-      </w:pPr>
-      <w:r>
-        <w:t xml:space="preserve">Niliongeza sekunde 25 kwa kila muda ili kusahihisha wimbo wa utangulizi -john argentino</w:t>
+        <w:t xml:space="preserve">Format has been corrected not the timing</w:t>
+      </w:r>
+    </w:p>
+    <w:p>
+      <w:pPr>
+        <w:keepNext w:val="0"/>
+        <w:keepLines w:val="0"/>
+        <w:widowControl w:val="0"/>
+        <w:pBdr>
+          <w:top w:space="0" w:sz="0" w:val="nil"/>
+          <w:left w:space="0" w:sz="0" w:val="nil"/>
+          <w:bottom w:space="0" w:sz="0" w:val="nil"/>
+          <w:right w:space="0" w:sz="0" w:val="nil"/>
+          <w:between w:space="0" w:sz="0" w:val="nil"/>
+        </w:pBdr>
+        <w:shd w:fill="auto" w:val="clear"/>
+        <w:spacing w:after="0" w:before="0" w:line="276" w:lineRule="auto"/>
+        <w:ind w:left="0" w:right="0" w:firstLine="0"/>
+        <w:jc w:val="left"/>
+      </w:pPr>
+      <w:r>
+        <w:t xml:space="preserve">I added 25 seconds to each timing to correct for the intro song -john argentino</w:t>
       </w:r>
     </w:p>
     <w:p>
@@ -89,7 +89,7 @@
         <w:rPr>
           <w:b w:val="1"/>
         </w:rPr>
-        <w:t xml:space="preserve">Tatizo la uwanja wa ndege - manukuu:</w:t>
+        <w:t xml:space="preserve">The airport problem - subtitles:</w:t>
       </w:r>
     </w:p>
     <w:p>
@@ -199,7 +199,7 @@
           <w:shd w:fill="auto" w:val="clear"/>
           <w:vertAlign w:val="baseline"/>
         </w:rPr>
-        <w:t xml:space="preserve">Utawala wa tatu</w:t>
+        <w:t xml:space="preserve">The administrations of three</w:t>
       </w:r>
     </w:p>
     <w:p>
@@ -306,7 +306,7 @@
           <w:shd w:fill="auto" w:val="clear"/>
           <w:vertAlign w:val="baseline"/>
         </w:rPr>
-        <w:t xml:space="preserve">miji jirani: A, B na C waliamua</w:t>
+        <w:t xml:space="preserve">neighboring cities: A, B and C decided</w:t>
       </w:r>
     </w:p>
     <w:p>
@@ -413,7 +413,7 @@
           <w:shd w:fill="auto" w:val="clear"/>
           <w:vertAlign w:val="baseline"/>
         </w:rPr>
-        <w:t xml:space="preserve">kujenga uwanja wa ndege unaogawanya gharama za</w:t>
+        <w:t xml:space="preserve">to build an airport dividing the costs of</w:t>
       </w:r>
     </w:p>
     <w:p>
@@ -520,7 +520,7 @@
           <w:shd w:fill="auto" w:val="clear"/>
           <w:vertAlign w:val="baseline"/>
         </w:rPr>
-        <w:t xml:space="preserve">utekelezaji. Hali juu ya</w:t>
+        <w:t xml:space="preserve">implementation. The condition on the</w:t>
       </w:r>
     </w:p>
     <w:p>
@@ -627,7 +627,7 @@
           <w:shd w:fill="auto" w:val="clear"/>
           <w:vertAlign w:val="baseline"/>
         </w:rPr>
-        <w:t xml:space="preserve">uchaguzi wa mahali pa kufaa zaidi ni</w:t>
+        <w:t xml:space="preserve">choice of the most suitable place is</w:t>
       </w:r>
     </w:p>
     <w:p>
@@ -734,7 +734,7 @@
           <w:shd w:fill="auto" w:val="clear"/>
           <w:vertAlign w:val="baseline"/>
         </w:rPr>
-        <w:t xml:space="preserve">kwamba jumla ya umbali kutoka kwa kila mmoja</w:t>
+        <w:t xml:space="preserve">that the sum of the distances from each</w:t>
       </w:r>
     </w:p>
     <w:p>
@@ -841,7 +841,7 @@
           <w:shd w:fill="auto" w:val="clear"/>
           <w:vertAlign w:val="baseline"/>
         </w:rPr>
-        <w:t xml:space="preserve">mji kwa uwanja wa ndege ni ndogo kama</w:t>
+        <w:t xml:space="preserve">city to the airport is as small as</w:t>
       </w:r>
     </w:p>
     <w:p>
@@ -948,7 +948,7 @@
           <w:shd w:fill="auto" w:val="clear"/>
           <w:vertAlign w:val="baseline"/>
         </w:rPr>
-        <w:t xml:space="preserve">inawezekana. Timu ya wataalam wanaohusika</w:t>
+        <w:t xml:space="preserve">possible. The team of experts in charge</w:t>
       </w:r>
     </w:p>
     <w:p>
@@ -1055,7 +1055,7 @@
           <w:shd w:fill="auto" w:val="clear"/>
           <w:vertAlign w:val="baseline"/>
         </w:rPr>
-        <w:t xml:space="preserve">ya kazi imeunda mfano wa kupata</w:t>
+        <w:t xml:space="preserve">of the work has created a model to get</w:t>
       </w:r>
     </w:p>
     <w:p>
@@ -1162,7 +1162,7 @@
           <w:shd w:fill="auto" w:val="clear"/>
           <w:vertAlign w:val="baseline"/>
         </w:rPr>
-        <w:t xml:space="preserve">wazo la awali la mahali pa kuweka</w:t>
+        <w:t xml:space="preserve">a preliminary idea of where to place the</w:t>
       </w:r>
     </w:p>
     <w:p>
@@ -1269,7 +1269,7 @@
           <w:shd w:fill="auto" w:val="clear"/>
           <w:vertAlign w:val="baseline"/>
         </w:rPr>
-        <w:t xml:space="preserve">muundo. Ovyo wao wapo</w:t>
+        <w:t xml:space="preserve">structure. At their disposal there are</w:t>
       </w:r>
     </w:p>
     <w:p>
@@ -1376,7 +1376,7 @@
           <w:shd w:fill="auto" w:val="clear"/>
           <w:vertAlign w:val="baseline"/>
         </w:rPr>
-        <w:t xml:space="preserve">konokono wengine pete kubwa ya chuma na ndefu</w:t>
+        <w:t xml:space="preserve">some snails a big metal ring and a long</w:t>
       </w:r>
     </w:p>
     <w:p>
@@ -1470,7 +1470,7 @@
         </w:rPr>
       </w:pPr>
       <w:r>
-        <w:t>kamba.</w:t>
+        <w:t>string.</w:t>
       </w:r>
     </w:p>
     <w:p>
@@ -1577,7 +1577,7 @@
           <w:shd w:fill="auto" w:val="clear"/>
           <w:vertAlign w:val="baseline"/>
         </w:rPr>
-        <w:t xml:space="preserve">Eleza jinsi timu inaweza kusimamia matumizi</w:t>
+        <w:t xml:space="preserve">Explain how the team can manage to use</w:t>
       </w:r>
     </w:p>
     <w:p>
@@ -1684,7 +1684,7 @@
           <w:shd w:fill="auto" w:val="clear"/>
           <w:vertAlign w:val="baseline"/>
         </w:rPr>
-        <w:t xml:space="preserve">nyenzo za kusema takriban</w:t>
+        <w:t xml:space="preserve">the materials to tell approximately the</w:t>
       </w:r>
     </w:p>
     <w:p>
@@ -1791,7 +1791,7 @@
           <w:shd w:fill="auto" w:val="clear"/>
           <w:vertAlign w:val="baseline"/>
         </w:rPr>
-        <w:t xml:space="preserve">eneo bora la uwanja wa ndege. Fikiria</w:t>
+        <w:t xml:space="preserve">ideal location of the airport. Imagine</w:t>
       </w:r>
     </w:p>
     <w:p>
@@ -1898,7 +1898,7 @@
           <w:shd w:fill="auto" w:val="clear"/>
           <w:vertAlign w:val="baseline"/>
         </w:rPr>
-        <w:t xml:space="preserve">kwamba miji imewekwa kwenye</w:t>
+        <w:t xml:space="preserve">that the cities are placed at the</w:t>
       </w:r>
     </w:p>
     <w:p>
@@ -2005,7 +2005,7 @@
           <w:shd w:fill="auto" w:val="clear"/>
           <w:vertAlign w:val="baseline"/>
         </w:rPr>
-        <w:t xml:space="preserve">vipeo vya pembetatu ambayo ni</w:t>
+        <w:t xml:space="preserve">vertices of a triangle which is</w:t>
       </w:r>
     </w:p>
     <w:p>
@@ -2112,7 +2112,7 @@
           <w:shd w:fill="auto" w:val="clear"/>
           <w:vertAlign w:val="baseline"/>
         </w:rPr>
-        <w:t xml:space="preserve">kwa hakika imetolewa tena kwa kiwango kama</w:t>
+        <w:t xml:space="preserve">obviously reproduced in scale as</w:t>
       </w:r>
     </w:p>
     <w:p>
@@ -2219,7 +2219,7 @@
           <w:shd w:fill="auto" w:val="clear"/>
           <w:vertAlign w:val="baseline"/>
         </w:rPr>
-        <w:t xml:space="preserve">inavyoonyeshwa kwenye takwimu. Hili ni moja linalowezekana</w:t>
+        <w:t xml:space="preserve">shown in figure. This is one possible</w:t>
       </w:r>
     </w:p>
     <w:p>
@@ -2326,7 +2326,7 @@
           <w:shd w:fill="auto" w:val="clear"/>
           <w:vertAlign w:val="baseline"/>
         </w:rPr>
-        <w:t xml:space="preserve">kuweka kamba huanza kutoka msumari mmoja,</w:t>
+        <w:t xml:space="preserve">setting the rope starts from one nail,</w:t>
       </w:r>
     </w:p>
     <w:p>
@@ -2433,7 +2433,7 @@
           <w:shd w:fill="auto" w:val="clear"/>
           <w:vertAlign w:val="baseline"/>
         </w:rPr>
-        <w:t xml:space="preserve">huenda ndani ya pete, huzunguka</w:t>
+        <w:t xml:space="preserve">goes inside the ring, goes around the</w:t>
       </w:r>
     </w:p>
     <w:p>
@@ -2540,7 +2540,7 @@
           <w:shd w:fill="auto" w:val="clear"/>
           <w:vertAlign w:val="baseline"/>
         </w:rPr>
-        <w:t xml:space="preserve">msumari mwingine, msumari wa tatu, ndani ya</w:t>
+        <w:t xml:space="preserve">other nail, the third nail, inside the</w:t>
       </w:r>
     </w:p>
     <w:p>
@@ -2647,7 +2647,7 @@
           <w:shd w:fill="auto" w:val="clear"/>
           <w:vertAlign w:val="baseline"/>
         </w:rPr>
-        <w:t xml:space="preserve">pete tena na sasa unaweza kuvuta tu</w:t>
+        <w:t xml:space="preserve">ring again and now you can just pull the</w:t>
       </w:r>
     </w:p>
     <w:p>
@@ -2754,7 +2754,7 @@
           <w:shd w:fill="auto" w:val="clear"/>
           <w:vertAlign w:val="baseline"/>
         </w:rPr>
-        <w:t xml:space="preserve">kamba ili kupata uhakika huo</w:t>
+        <w:t xml:space="preserve">rope in order to find the point that</w:t>
       </w:r>
     </w:p>
     <w:p>
@@ -2861,7 +2861,7 @@
           <w:shd w:fill="auto" w:val="clear"/>
           <w:vertAlign w:val="baseline"/>
         </w:rPr>
-        <w:t xml:space="preserve">unatafuta. Ili kufikia</w:t>
+        <w:t xml:space="preserve">you're looking for. In order to reach the</w:t>
       </w:r>
     </w:p>
     <w:p>
@@ -2968,7 +2968,7 @@
           <w:shd w:fill="auto" w:val="clear"/>
           <w:vertAlign w:val="baseline"/>
         </w:rPr>
-        <w:t xml:space="preserve">uhakika, tunapaswa kusonga kamba kidogo</w:t>
+        <w:t xml:space="preserve">point, we have to move the rope a bit</w:t>
       </w:r>
     </w:p>
     <w:p>
@@ -3075,10 +3075,10 @@
           <w:shd w:fill="auto" w:val="clear"/>
           <w:vertAlign w:val="baseline"/>
         </w:rPr>
-        <w:t xml:space="preserve">kwa sababu kuna </w:t>
-      </w:r>
-      <w:r>
-        <w:t>upinzani</w:t>
+        <w:t xml:space="preserve">because there is some </w:t>
+      </w:r>
+      <w:r>
+        <w:t>resistance</w:t>
       </w:r>
       <w:r>
         <w:rPr>
@@ -3094,7 +3094,7 @@
           <w:shd w:fill="auto" w:val="clear"/>
           <w:vertAlign w:val="baseline"/>
         </w:rPr>
-        <w:t xml:space="preserve"> uliosababishwa</w:t>
+        <w:t xml:space="preserve"> caused</w:t>
       </w:r>
     </w:p>
     <w:p>
@@ -3201,7 +3201,7 @@
           <w:shd w:fill="auto" w:val="clear"/>
           <w:vertAlign w:val="baseline"/>
         </w:rPr>
-        <w:t xml:space="preserve">kwa nyenzo ambazo tunatumia lakini</w:t>
+        <w:t xml:space="preserve">by the materials that we are using but</w:t>
       </w:r>
     </w:p>
     <w:p>
@@ -3308,7 +3308,7 @@
           <w:shd w:fill="auto" w:val="clear"/>
           <w:vertAlign w:val="baseline"/>
         </w:rPr>
-        <w:t xml:space="preserve">baada ya muda utafikia nafasi kutoka</w:t>
+        <w:t xml:space="preserve">after a while you'll reach a position from</w:t>
       </w:r>
     </w:p>
     <w:p>
@@ -3415,7 +3415,7 @@
           <w:shd w:fill="auto" w:val="clear"/>
           <w:vertAlign w:val="baseline"/>
         </w:rPr>
-        <w:t xml:space="preserve">ambayo pete haisogei tena,</w:t>
+        <w:t xml:space="preserve">which the ring doesn't move anymore,</w:t>
       </w:r>
     </w:p>
     <w:p>
@@ -3522,7 +3522,7 @@
           <w:shd w:fill="auto" w:val="clear"/>
           <w:vertAlign w:val="baseline"/>
         </w:rPr>
-        <w:t xml:space="preserve">ambayo ni zaidi au chini ya hii. Na kama</w:t>
+        <w:t xml:space="preserve">which is more or less this one. And as</w:t>
       </w:r>
     </w:p>
     <w:p>
@@ -3736,7 +3736,7 @@
           <w:shd w:fill="auto" w:val="clear"/>
           <w:vertAlign w:val="baseline"/>
         </w:rPr>
-        <w:t xml:space="preserve">kati ya pete na misumari ni</w:t>
+        <w:t xml:space="preserve">between the ring and the nails are</w:t>
       </w:r>
     </w:p>
     <w:p>
@@ -3843,7 +3843,7 @@
           <w:shd w:fill="auto" w:val="clear"/>
           <w:vertAlign w:val="baseline"/>
         </w:rPr>
-        <w:t xml:space="preserve">kuwekwa zaidi au chini ya digrii 120 kutoka kwa moja</w:t>
+        <w:t xml:space="preserve">placed more or less 120 degrees from one</w:t>
       </w:r>
     </w:p>
     <w:p>
@@ -3950,7 +3950,7 @@
           <w:shd w:fill="auto" w:val="clear"/>
           <w:vertAlign w:val="baseline"/>
         </w:rPr>
-        <w:t xml:space="preserve">nyingine ambayo ni 1/3 ya mduara,</w:t>
+        <w:t xml:space="preserve">another which is 1/3 of a circumference,</w:t>
       </w:r>
     </w:p>
     <w:p>
@@ -4057,7 +4057,7 @@
           <w:shd w:fill="auto" w:val="clear"/>
           <w:vertAlign w:val="baseline"/>
         </w:rPr>
-        <w:t xml:space="preserve">na hiyo ndiyo hatua tunayoiangalia</w:t>
+        <w:t xml:space="preserve">and that's the point that we're looking</w:t>
       </w:r>
     </w:p>
     <w:p>
@@ -4164,7 +4164,7 @@
           <w:shd w:fill="auto" w:val="clear"/>
           <w:vertAlign w:val="baseline"/>
         </w:rPr>
-        <w:t xml:space="preserve">kwa: umbali wa chini kati ya</w:t>
+        <w:t xml:space="preserve">for: the minimum distance between the</w:t>
       </w:r>
     </w:p>
     <w:p>
@@ -4271,7 +4271,7 @@
           <w:shd w:fill="auto" w:val="clear"/>
           <w:vertAlign w:val="baseline"/>
         </w:rPr>
-        <w:t xml:space="preserve">misumari na uwanja wa ndege unapojumlisha</w:t>
+        <w:t xml:space="preserve">nails and the airport when you sum it</w:t>
       </w:r>
     </w:p>
     <w:p>
@@ -4381,7 +4381,7 @@
           <w:shd w:fill="auto" w:val="clear"/>
           <w:vertAlign w:val="baseline"/>
         </w:rPr>
-        <w:t>pamoja</w:t>
+        <w:t>ogether</w:t>
       </w:r>
     </w:p>
     <w:p>
@@ -4488,7 +4488,7 @@
           <w:shd w:fill="auto" w:val="clear"/>
           <w:vertAlign w:val="baseline"/>
         </w:rPr>
-        <w:t>[Muziki]</w:t>
+        <w:t>[Music]</w:t>
       </w:r>
     </w:p>
     <w:p>

</xml_diff>